<commit_message>
Added built resume file formats
</commit_message>
<xml_diff>
--- a/_copy/resume/resume_wes-turner.docx
+++ b/_copy/resume/resume_wes-turner.docx
@@ -102,6 +102,21 @@
       <w:r>
         <w:rPr/>
         <w:t>Summary</w:t>
+      </w:r>
+    </w:p>
+    <w:p>
+      <w:pPr>
+        <w:pStyle w:val="style59"/>
+      </w:pPr>
+      <w:r>
+        <w:rPr>
+          <w:rStyle w:val="style22"/>
+        </w:rPr>
+        <w:t>Objective</w:t>
+      </w:r>
+      <w:r>
+        <w:rPr/>
+        <w:t>: Develop and contribute my skills and experience toward achieving organizational mission objectives.</w:t>
       </w:r>
     </w:p>
     <w:p>
@@ -4973,7 +4988,7 @@
       <w:fldChar w:fldCharType="separate"/>
     </w:r>
     <w:r>
-      <w:t>17</w:t>
+      <w:t>18</w:t>
     </w:r>
     <w:r>
       <w:fldChar w:fldCharType="end"/>
@@ -4993,7 +5008,7 @@
       <w:fldChar w:fldCharType="separate"/>
     </w:r>
     <w:r>
-      <w:t>17</w:t>
+      <w:t>18</w:t>
     </w:r>
     <w:r>
       <w:fldChar w:fldCharType="end"/>

</xml_diff>

<commit_message>
Added updated resume build outputs
</commit_message>
<xml_diff>
--- a/_copy/resume/resume_wes-turner.docx
+++ b/_copy/resume/resume_wes-turner.docx
@@ -2625,6 +2625,15 @@
     </w:p>
     <w:p>
       <w:pPr>
+        <w:pStyle w:val="style59"/>
+      </w:pPr>
+      <w:r>
+        <w:rPr/>
+        <w:t>See: https://github.com/westurner/wiki/wiki/projects</w:t>
+      </w:r>
+    </w:p>
+    <w:p>
+      <w:pPr>
         <w:sectPr>
           <w:type w:val="continuous"/>
           <w:pgSz w:h="15840" w:w="12240"/>
@@ -4257,7 +4266,16 @@
       </w:pPr>
       <w:r>
         <w:rPr/>
-        <w:t>Open Source Contributions</w:t>
+        <w:t>hello_world</w:t>
+      </w:r>
+    </w:p>
+    <w:p>
+      <w:pPr>
+        <w:pStyle w:val="style99"/>
+      </w:pPr>
+      <w:r>
+        <w:rPr/>
+        <w:t>https://github.com/westurner/hello_world</w:t>
       </w:r>
     </w:p>
     <w:p>
@@ -4266,502 +4284,7 @@
       </w:pPr>
       <w:r>
         <w:rPr/>
-        <w:t>Primarily small contributions here and there to show my appreciation.</w:t>
-      </w:r>
-    </w:p>
-    <w:p>
-      <w:pPr>
-        <w:pStyle w:val="style59"/>
-      </w:pPr>
-      <w:r>
-        <w:rPr/>
-        <w:t>From pandas/CONTRIBUTING.md :</w:t>
-      </w:r>
-    </w:p>
-    <w:p>
-      <w:pPr>
-        <w:pStyle w:val="style100"/>
-      </w:pPr>
-      <w:r>
-        <w:rPr/>
-        <w:t>ENH: Enhancement, new functionality</w:t>
-      </w:r>
-    </w:p>
-    <w:p>
-      <w:pPr>
-        <w:pStyle w:val="style100"/>
-      </w:pPr>
-      <w:r>
-        <w:rPr/>
-        <w:t>BUG: Bug fix</w:t>
-      </w:r>
-    </w:p>
-    <w:p>
-      <w:pPr>
-        <w:pStyle w:val="style100"/>
-      </w:pPr>
-      <w:r>
-        <w:rPr/>
-        <w:t>DOC: Additions/updates to documentation</w:t>
-      </w:r>
-    </w:p>
-    <w:p>
-      <w:pPr>
-        <w:pStyle w:val="style100"/>
-      </w:pPr>
-      <w:r>
-        <w:rPr/>
-        <w:t>TST: Additions/updates to tests</w:t>
-      </w:r>
-    </w:p>
-    <w:p>
-      <w:pPr>
-        <w:pStyle w:val="style100"/>
-      </w:pPr>
-      <w:r>
-        <w:rPr/>
-        <w:t>BLD: Updates to the build process/scripts</w:t>
-      </w:r>
-    </w:p>
-    <w:p>
-      <w:pPr>
-        <w:pStyle w:val="style100"/>
-      </w:pPr>
-      <w:r>
-        <w:rPr/>
-        <w:t>PERF: Performance improvement</w:t>
-      </w:r>
-    </w:p>
-    <w:p>
-      <w:pPr>
-        <w:pStyle w:val="style100"/>
-      </w:pPr>
-      <w:r>
-        <w:rPr/>
-        <w:t>CLN: Code cleanup</w:t>
-      </w:r>
-    </w:p>
-    <w:p>
-      <w:pPr>
-        <w:pStyle w:val="style133"/>
-      </w:pPr>
-      <w:r>
-        <w:rPr/>
-        <w:t>Python</w:t>
-      </w:r>
-    </w:p>
-    <w:p>
-      <w:pPr>
-        <w:pStyle w:val="style99"/>
-      </w:pPr>
-      <w:r>
-        <w:rPr/>
-        <w:t>Mailing List Feedback</w:t>
-      </w:r>
-    </w:p>
-    <w:p>
-      <w:pPr>
-        <w:pStyle w:val="style99"/>
-      </w:pPr>
-      <w:r>
-        <w:rPr/>
-        <w:t>Patch to random.shuffle (rejected by rhettinger)</w:t>
-      </w:r>
-    </w:p>
-    <w:p>
-      <w:pPr>
-        <w:pStyle w:val="style99"/>
-      </w:pPr>
-      <w:r>
-        <w:rPr/>
-        <w:t>http://reddit.com/r/python</w:t>
-      </w:r>
-    </w:p>
-    <w:p>
-      <w:pPr>
-        <w:pStyle w:val="style133"/>
-      </w:pPr>
-      <w:r>
-        <w:rPr/>
-        <w:t>Pandas</w:t>
-      </w:r>
-    </w:p>
-    <w:p>
-      <w:pPr>
-        <w:pStyle w:val="style99"/>
-      </w:pPr>
-      <w:r>
-        <w:rPr/>
-        <w:t>ENH: Linked Data</w:t>
-      </w:r>
-    </w:p>
-    <w:p>
-      <w:pPr>
-        <w:pStyle w:val="style99"/>
-      </w:pPr>
-      <w:r>
-        <w:rPr/>
-        <w:t>PERF/TST: generators in dataframe.from_records</w:t>
-      </w:r>
-    </w:p>
-    <w:p>
-      <w:pPr>
-        <w:pStyle w:val="style133"/>
-      </w:pPr>
-      <w:r>
-        <w:rPr/>
-        <w:t>Pyramid</w:t>
-      </w:r>
-    </w:p>
-    <w:p>
-      <w:pPr>
-        <w:pStyle w:val="style99"/>
-      </w:pPr>
-      <w:r>
-        <w:rPr/>
-        <w:t>DOC: Update quick_tour.rst: Typo: with -&gt; which</w:t>
-      </w:r>
-    </w:p>
-    <w:p>
-      <w:pPr>
-        <w:pStyle w:val="style133"/>
-      </w:pPr>
-      <w:r>
-        <w:rPr/>
-        <w:t>Pip</w:t>
-      </w:r>
-    </w:p>
-    <w:p>
-      <w:pPr>
-        <w:pStyle w:val="style99"/>
-      </w:pPr>
-      <w:r>
-        <w:rPr/>
-        <w:t>site:github.com/pypa/pip westurner</w:t>
-      </w:r>
-    </w:p>
-    <w:p>
-      <w:pPr>
-        <w:pStyle w:val="style99"/>
-      </w:pPr>
-      <w:r>
-        <w:rPr/>
-        <w:t>SECURITY: Signature research</w:t>
-      </w:r>
-    </w:p>
-    <w:p>
-      <w:pPr>
-        <w:pStyle w:val="style133"/>
-      </w:pPr>
-      <w:r>
-        <w:rPr/>
-        <w:t>scipy-lectures</w:t>
-      </w:r>
-    </w:p>
-    <w:p>
-      <w:pPr>
-        <w:pStyle w:val="style99"/>
-      </w:pPr>
-      <w:r>
-        <w:rPr/>
-        <w:t>DOC: Showing the effects of rounding</w:t>
-      </w:r>
-    </w:p>
-    <w:p>
-      <w:pPr>
-        <w:pStyle w:val="style133"/>
-      </w:pPr>
-      <w:r>
-        <w:rPr/>
-        <w:t>scientific-python-lectures</w:t>
-      </w:r>
-    </w:p>
-    <w:p>
-      <w:pPr>
-        <w:pStyle w:val="style99"/>
-      </w:pPr>
-      <w:r>
-        <w:rPr/>
-        <w:t>DOC: Updated Lecture-4-Matplotlib.ipynb: Syntax, FFMpeg workaround, clarification</w:t>
-      </w:r>
-    </w:p>
-    <w:p>
-      <w:pPr>
-        <w:pStyle w:val="style133"/>
-      </w:pPr>
-      <w:r>
-        <w:rPr/>
-        <w:t>Statsmodels</w:t>
-      </w:r>
-    </w:p>
-    <w:p>
-      <w:pPr>
-        <w:pStyle w:val="style99"/>
-      </w:pPr>
-      <w:r>
-        <w:rPr/>
-        <w:t>DOC: Wikipedia page for Statsmodels (deleted)</w:t>
-      </w:r>
-    </w:p>
-    <w:p>
-      <w:pPr>
-        <w:pStyle w:val="style133"/>
-      </w:pPr>
-      <w:r>
-        <w:rPr/>
-        <w:t>Turses</w:t>
-      </w:r>
-    </w:p>
-    <w:p>
-      <w:pPr>
-        <w:pStyle w:val="style99"/>
-      </w:pPr>
-      <w:r>
-        <w:rPr/>
-        <w:t>ENH: Add mouse scroll wheel support</w:t>
-      </w:r>
-    </w:p>
-    <w:p>
-      <w:pPr>
-        <w:pStyle w:val="style99"/>
-      </w:pPr>
-      <w:r>
-        <w:rPr/>
-        <w:t>PERF: Inverted configuration keybindings to make reverse lookups faster</w:t>
-      </w:r>
-    </w:p>
-    <w:p>
-      <w:pPr>
-        <w:pStyle w:val="style133"/>
-      </w:pPr>
-      <w:r>
-        <w:rPr/>
-        <w:t>Tinkerer</w:t>
-      </w:r>
-    </w:p>
-    <w:p>
-      <w:pPr>
-        <w:pStyle w:val="style99"/>
-      </w:pPr>
-      <w:r>
-        <w:rPr/>
-        <w:t>ENH: Added WAI-ARIA roles to templates</w:t>
-      </w:r>
-    </w:p>
-    <w:p>
-      <w:pPr>
-        <w:pStyle w:val="style133"/>
-      </w:pPr>
-      <w:r>
-        <w:rPr/>
-        <w:t>Initializr-bootstrap</w:t>
-      </w:r>
-    </w:p>
-    <w:p>
-      <w:pPr>
-        <w:pStyle w:val="style99"/>
-      </w:pPr>
-      <w:r>
-        <w:rPr/>
-        <w:t>ENH: Added WAI-ARIA roles to templates</w:t>
-      </w:r>
-    </w:p>
-    <w:p>
-      <w:pPr>
-        <w:pStyle w:val="style134"/>
-      </w:pPr>
-      <w:r>
-        <w:rPr/>
-        <w:t>Duplicate explicit target name: "enh: added wai-aria roles to templates".</w:t>
-      </w:r>
-    </w:p>
-    <w:p>
-      <w:pPr>
-        <w:pStyle w:val="style133"/>
-      </w:pPr>
-      <w:r>
-        <w:rPr/>
-        <w:t>Sphinx</w:t>
-      </w:r>
-    </w:p>
-    <w:p>
-      <w:pPr>
-        <w:pStyle w:val="style99"/>
-      </w:pPr>
-      <w:r>
-        <w:rPr/>
-        <w:t>ENH: Added WAI-ARIA roles to templates</w:t>
-      </w:r>
-    </w:p>
-    <w:p>
-      <w:pPr>
-        <w:pStyle w:val="style134"/>
-      </w:pPr>
-      <w:r>
-        <w:rPr/>
-        <w:t>Duplicate explicit target name: "enh: added wai-aria roles to templates".</w:t>
-      </w:r>
-    </w:p>
-    <w:p>
-      <w:pPr>
-        <w:pStyle w:val="style133"/>
-      </w:pPr>
-      <w:r>
-        <w:rPr/>
-        <w:t>ReadTheDocs</w:t>
-      </w:r>
-    </w:p>
-    <w:p>
-      <w:pPr>
-        <w:pStyle w:val="style99"/>
-      </w:pPr>
-      <w:r>
-        <w:rPr/>
-        <w:t>ENH: Added WAI-ARIA roles to templates</w:t>
-      </w:r>
-    </w:p>
-    <w:p>
-      <w:pPr>
-        <w:pStyle w:val="style134"/>
-      </w:pPr>
-      <w:r>
-        <w:rPr/>
-        <w:t>Duplicate explicit target name: "enh: added wai-aria roles to templates".</w:t>
-      </w:r>
-    </w:p>
-    <w:p>
-      <w:pPr>
-        <w:pStyle w:val="style133"/>
-      </w:pPr>
-      <w:r>
-        <w:rPr/>
-        <w:t>sphinxjp.themes.basicstrap</w:t>
-      </w:r>
-    </w:p>
-    <w:p>
-      <w:pPr>
-        <w:pStyle w:val="style99"/>
-      </w:pPr>
-      <w:r>
-        <w:rPr/>
-        <w:t>ENH: Added WAI-ARIA roles to templates and optional navbar-fixed-top setting</w:t>
-      </w:r>
-    </w:p>
-    <w:p>
-      <w:pPr>
-        <w:pStyle w:val="style133"/>
-      </w:pPr>
-      <w:r>
-        <w:rPr/>
-        <w:t>Salt</w:t>
-      </w:r>
-    </w:p>
-    <w:p>
-      <w:pPr>
-        <w:pStyle w:val="style99"/>
-      </w:pPr>
-      <w:r>
-        <w:rPr/>
-        <w:t>DOC: dockerio module: docs syntax and formatting</w:t>
-      </w:r>
-    </w:p>
-    <w:p>
-      <w:pPr>
-        <w:pStyle w:val="style133"/>
-      </w:pPr>
-      <w:r>
-        <w:rPr/>
-        <w:t>IPython nbviewer</w:t>
-      </w:r>
-    </w:p>
-    <w:p>
-      <w:pPr>
-        <w:pStyle w:val="style99"/>
-      </w:pPr>
-      <w:r>
-        <w:rPr/>
-        <w:t>ENH: Redirect github blob URLs to raw.github URLs</w:t>
-      </w:r>
-    </w:p>
-    <w:p>
-      <w:pPr>
-        <w:pStyle w:val="style133"/>
-      </w:pPr>
-      <w:r>
-        <w:rPr/>
-        <w:t>IPython-beautifulsoup</w:t>
-      </w:r>
-    </w:p>
-    <w:p>
-      <w:pPr>
-        <w:pStyle w:val="style99"/>
-      </w:pPr>
-      <w:r>
-        <w:rPr/>
-        <w:t>SECURITY: XSS: JS/CSS Injection</w:t>
-      </w:r>
-    </w:p>
-    <w:p>
-      <w:pPr>
-        <w:pStyle w:val="style133"/>
-      </w:pPr>
-      <w:r>
-        <w:rPr/>
-        <w:t>version_information</w:t>
-      </w:r>
-    </w:p>
-    <w:p>
-      <w:pPr>
-        <w:pStyle w:val="style99"/>
-      </w:pPr>
-      <w:r>
-        <w:rPr/>
-        <w:t>SECURITY: XSS: Escape JSON, HTML, and LaTeX strings</w:t>
-      </w:r>
-    </w:p>
-    <w:p>
-      <w:pPr>
-        <w:pStyle w:val="style99"/>
-      </w:pPr>
-      <w:r>
-        <w:rPr/>
-        <w:t>ENH: Added check for pkg_resources version and extended __doc__</w:t>
-      </w:r>
-    </w:p>
-    <w:p>
-      <w:pPr>
-        <w:pStyle w:val="style133"/>
-      </w:pPr>
-      <w:r>
-        <w:rPr/>
-        <w:t>Bento</w:t>
-      </w:r>
-    </w:p>
-    <w:p>
-      <w:pPr>
-        <w:pStyle w:val="style99"/>
-      </w:pPr>
-      <w:r>
-        <w:rPr/>
-        <w:t>DOC: refs to big-o cheatsheet, rosetta code</w:t>
-      </w:r>
-    </w:p>
-    <w:p>
-      <w:pPr>
-        <w:pStyle w:val="style133"/>
-      </w:pPr>
-      <w:r>
-        <w:rPr/>
-        <w:t>Python-mode</w:t>
-      </w:r>
-    </w:p>
-    <w:p>
-      <w:pPr>
-        <w:pStyle w:val="style99"/>
-      </w:pPr>
-      <w:r>
-        <w:rPr/>
-        <w:t>DOC: Updated README.rst</w:t>
+        <w:t>Language basics / code samples in C++, CoffeeScript, Cython, Go, Java, Javascript, Python, and Ruby</w:t>
       </w:r>
     </w:p>
     <w:p>
@@ -4781,25 +4304,76 @@
       </w:pPr>
       <w:r>
         <w:rPr/>
-        <w:t>hello_world</w:t>
-      </w:r>
-    </w:p>
-    <w:p>
-      <w:pPr>
-        <w:pStyle w:val="style99"/>
-      </w:pPr>
-      <w:r>
-        <w:rPr/>
-        <w:t>https://github.com/westurner/hello_world</w:t>
-      </w:r>
-    </w:p>
-    <w:p>
-      <w:pPr>
-        <w:pStyle w:val="style59"/>
-      </w:pPr>
-      <w:r>
-        <w:rPr/>
-        <w:t>Language basics / code samples in C++, CoffeeScript, Cython, Go, Java, Javascript, Python, and Ruby</w:t>
+        <w:t>Dotfiles</w:t>
+      </w:r>
+    </w:p>
+    <w:p>
+      <w:pPr>
+        <w:pStyle w:val="style99"/>
+      </w:pPr>
+      <w:r>
+        <w:rPr/>
+        <w:t>https://github.com/westurner/dotfiles</w:t>
+      </w:r>
+    </w:p>
+    <w:p>
+      <w:pPr>
+        <w:pStyle w:val="style99"/>
+      </w:pPr>
+      <w:r>
+        <w:rPr/>
+        <w:t>https://github.com/westurner/dotvim</w:t>
+      </w:r>
+    </w:p>
+    <w:p>
+      <w:pPr>
+        <w:pStyle w:val="style49"/>
+        <w:numPr>
+          <w:ilvl w:val="0"/>
+          <w:numId w:val="3"/>
+        </w:numPr>
+        <w:tabs>
+          <w:tab w:leader="none" w:pos="720" w:val="left"/>
+        </w:tabs>
+        <w:ind w:end="0" w:hanging="360" w:start="720"/>
+      </w:pPr>
+      <w:r>
+        <w:rPr/>
+        <w:t>Configuration set for Bash, ZSH, Python, IPython, I3WM</w:t>
+      </w:r>
+    </w:p>
+    <w:p>
+      <w:pPr>
+        <w:pStyle w:val="style49"/>
+        <w:numPr>
+          <w:ilvl w:val="0"/>
+          <w:numId w:val="3"/>
+        </w:numPr>
+        <w:tabs>
+          <w:tab w:leader="none" w:pos="720" w:val="left"/>
+        </w:tabs>
+        <w:ind w:end="0" w:hanging="360" w:start="720"/>
+      </w:pPr>
+      <w:r>
+        <w:rPr/>
+        <w:t>Python package with various Paver tasks</w:t>
+      </w:r>
+    </w:p>
+    <w:p>
+      <w:pPr>
+        <w:pStyle w:val="style49"/>
+        <w:numPr>
+          <w:ilvl w:val="0"/>
+          <w:numId w:val="3"/>
+        </w:numPr>
+        <w:tabs>
+          <w:tab w:leader="none" w:pos="720" w:val="left"/>
+        </w:tabs>
+        <w:ind w:end="0" w:hanging="360" w:start="720"/>
+      </w:pPr>
+      <w:r>
+        <w:rPr/>
+        <w:t>Configuration set for Vim</w:t>
       </w:r>
     </w:p>
     <w:p>
@@ -4819,76 +4393,25 @@
       </w:pPr>
       <w:r>
         <w:rPr/>
-        <w:t>Dotfiles</w:t>
-      </w:r>
-    </w:p>
-    <w:p>
-      <w:pPr>
-        <w:pStyle w:val="style99"/>
-      </w:pPr>
-      <w:r>
-        <w:rPr/>
-        <w:t>https://github.com/westurner/dotfiles</w:t>
-      </w:r>
-    </w:p>
-    <w:p>
-      <w:pPr>
-        <w:pStyle w:val="style99"/>
-      </w:pPr>
-      <w:r>
-        <w:rPr/>
-        <w:t>https://github.com/westurner/dotvim</w:t>
-      </w:r>
-    </w:p>
-    <w:p>
-      <w:pPr>
-        <w:pStyle w:val="style49"/>
-        <w:numPr>
-          <w:ilvl w:val="0"/>
-          <w:numId w:val="3"/>
-        </w:numPr>
-        <w:tabs>
-          <w:tab w:leader="none" w:pos="720" w:val="left"/>
-        </w:tabs>
-        <w:ind w:end="0" w:hanging="360" w:start="720"/>
-      </w:pPr>
-      <w:r>
-        <w:rPr/>
-        <w:t>Configuration set for Bash, ZSH, Python, IPython, I3WM</w:t>
-      </w:r>
-    </w:p>
-    <w:p>
-      <w:pPr>
-        <w:pStyle w:val="style49"/>
-        <w:numPr>
-          <w:ilvl w:val="0"/>
-          <w:numId w:val="3"/>
-        </w:numPr>
-        <w:tabs>
-          <w:tab w:leader="none" w:pos="720" w:val="left"/>
-        </w:tabs>
-        <w:ind w:end="0" w:hanging="360" w:start="720"/>
-      </w:pPr>
-      <w:r>
-        <w:rPr/>
-        <w:t>Python package with various Paver tasks</w:t>
-      </w:r>
-    </w:p>
-    <w:p>
-      <w:pPr>
-        <w:pStyle w:val="style49"/>
-        <w:numPr>
-          <w:ilvl w:val="0"/>
-          <w:numId w:val="3"/>
-        </w:numPr>
-        <w:tabs>
-          <w:tab w:leader="none" w:pos="720" w:val="left"/>
-        </w:tabs>
-        <w:ind w:end="0" w:hanging="360" w:start="720"/>
-      </w:pPr>
-      <w:r>
-        <w:rPr/>
-        <w:t>Configuration set for Vim</w:t>
+        <w:t>Open Source Contributions</w:t>
+      </w:r>
+    </w:p>
+    <w:p>
+      <w:pPr>
+        <w:pStyle w:val="style59"/>
+      </w:pPr>
+      <w:r>
+        <w:rPr/>
+        <w:t>Primarily small contributions here and there to show my appreciation.</w:t>
+      </w:r>
+    </w:p>
+    <w:p>
+      <w:pPr>
+        <w:pStyle w:val="style59"/>
+      </w:pPr>
+      <w:r>
+        <w:rPr/>
+        <w:t>See: https://github.com/westurner/wiki/wiki/contributions</w:t>
       </w:r>
     </w:p>
     <w:p>
@@ -4936,15 +4459,6 @@
       <w:r>
         <w:rPr/>
         <w:t>wes.turner@gmail.com</w:t>
-      </w:r>
-    </w:p>
-    <w:p>
-      <w:pPr>
-        <w:pStyle w:val="style99"/>
-      </w:pPr>
-      <w:r>
-        <w:rPr/>
-        <w:t>+1-402-522-6937</w:t>
       </w:r>
     </w:p>
     <w:p>
@@ -4988,7 +4502,7 @@
       <w:fldChar w:fldCharType="separate"/>
     </w:r>
     <w:r>
-      <w:t>18</w:t>
+      <w:t>15</w:t>
     </w:r>
     <w:r>
       <w:fldChar w:fldCharType="end"/>
@@ -5008,7 +4522,7 @@
       <w:fldChar w:fldCharType="separate"/>
     </w:r>
     <w:r>
-      <w:t>18</w:t>
+      <w:t>15</w:t>
     </w:r>
     <w:r>
       <w:fldChar w:fldCharType="end"/>

</xml_diff>

<commit_message>
RLS: updated resume build outputs :boat:
</commit_message>
<xml_diff>
--- a/_copy/resume/resume_wes-turner.docx
+++ b/_copy/resume/resume_wes-turner.docx
@@ -4532,6 +4532,157 @@
       <w:r>
         <w:rPr/>
         <w:t>Python, RDFLib, Jinja2, Pygments, n3pygments</w:t>
+      </w:r>
+    </w:p>
+    <w:p>
+      <w:pPr>
+        <w:sectPr>
+          <w:type w:val="continuous"/>
+          <w:pgSz w:w="12240" w:h="15840"/>
+          <w:pgMar w:left="1440" w:right="1440" w:header="0" w:top="720" w:footer="720" w:bottom="1292" w:gutter="0"/>
+          <w:formProt w:val="false"/>
+          <w:textDirection w:val="lrTb"/>
+        </w:sectPr>
+      </w:pPr>
+    </w:p>
+    <w:p>
+      <w:pPr>
+        <w:pStyle w:val="Rststyleheading3"/>
+        <w:rPr/>
+      </w:pPr>
+      <w:r>
+        <w:rPr/>
+        <w:t>2014: WRD R&amp;D Documentation</w:t>
+      </w:r>
+    </w:p>
+    <w:p>
+      <w:pPr>
+        <w:pStyle w:val="Rststylelineblock1"/>
+        <w:rPr/>
+      </w:pPr>
+      <w:r>
+        <w:rPr/>
+        <w:t>Web: https://wrdrd.com/docs/</w:t>
+      </w:r>
+    </w:p>
+    <w:p>
+      <w:pPr>
+        <w:pStyle w:val="Rststylelineblock1"/>
+        <w:rPr/>
+      </w:pPr>
+      <w:r>
+        <w:rPr/>
+        <w:t>Src: https://github.com/wrdrd/docs</w:t>
+      </w:r>
+    </w:p>
+    <w:p>
+      <w:pPr>
+        <w:pStyle w:val="Rststyletextbody"/>
+        <w:rPr/>
+      </w:pPr>
+      <w:r>
+        <w:rPr/>
+        <w:t>An outline of notes and points written in ReStructuredText.</w:t>
+      </w:r>
+    </w:p>
+    <w:p>
+      <w:pPr>
+        <w:pStyle w:val="Rststylebulletitem"/>
+        <w:numPr>
+          <w:ilvl w:val="0"/>
+          <w:numId w:val="3"/>
+        </w:numPr>
+        <w:tabs>
+          <w:tab w:val="left" w:pos="0" w:leader="none"/>
+        </w:tabs>
+        <w:ind w:left="720" w:hanging="360"/>
+        <w:rPr/>
+      </w:pPr>
+      <w:r>
+        <w:rPr/>
+        <w:t>Tools Docs: https://wrdrd.com/docs/tools/</w:t>
+      </w:r>
+    </w:p>
+    <w:p>
+      <w:pPr>
+        <w:sectPr>
+          <w:type w:val="continuous"/>
+          <w:pgSz w:w="12240" w:h="15840"/>
+          <w:pgMar w:left="1440" w:right="1440" w:header="0" w:top="720" w:footer="720" w:bottom="1292" w:gutter="0"/>
+          <w:formProt w:val="false"/>
+          <w:textDirection w:val="lrTb"/>
+        </w:sectPr>
+      </w:pPr>
+    </w:p>
+    <w:p>
+      <w:pPr>
+        <w:pStyle w:val="Rststyleheading3"/>
+        <w:rPr/>
+      </w:pPr>
+      <w:r>
+        <w:rPr/>
+        <w:t>2015: elasticsearchjsonld</w:t>
+      </w:r>
+    </w:p>
+    <w:p>
+      <w:pPr>
+        <w:pStyle w:val="Rststylelineblock1"/>
+        <w:rPr/>
+      </w:pPr>
+      <w:r>
+        <w:rPr/>
+        <w:t>Src: https://github.com/westurner/elasticsearchjsonld</w:t>
+      </w:r>
+    </w:p>
+    <w:p>
+      <w:pPr>
+        <w:pStyle w:val="Rststyletextbody"/>
+        <w:rPr/>
+      </w:pPr>
+      <w:r>
+        <w:rPr/>
+        <w:t>Generate JSON-LD @contexts from ElasticSearch JSON Mappings</w:t>
+      </w:r>
+    </w:p>
+    <w:p>
+      <w:pPr>
+        <w:sectPr>
+          <w:type w:val="continuous"/>
+          <w:pgSz w:w="12240" w:h="15840"/>
+          <w:pgMar w:left="1440" w:right="1440" w:header="0" w:top="720" w:footer="720" w:bottom="1292" w:gutter="0"/>
+          <w:formProt w:val="false"/>
+          <w:textDirection w:val="lrTb"/>
+        </w:sectPr>
+      </w:pPr>
+    </w:p>
+    <w:p>
+      <w:pPr>
+        <w:pStyle w:val="Rststyleheading3"/>
+        <w:rPr/>
+      </w:pPr>
+      <w:r>
+        <w:rPr/>
+        <w:t>2015: Pgs</w:t>
+      </w:r>
+    </w:p>
+    <w:p>
+      <w:pPr>
+        <w:pStyle w:val="Rststylelineblock1"/>
+        <w:rPr/>
+      </w:pPr>
+      <w:r>
+        <w:rPr/>
+        <w:t>Src: https://github.com/westurner/pgs</w:t>
+      </w:r>
+    </w:p>
+    <w:p>
+      <w:pPr>
+        <w:pStyle w:val="Rststyletextbody"/>
+        <w:rPr/>
+      </w:pPr>
+      <w:r>
+        <w:rPr/>
+        <w:t>A bottle webapp for serving static files from a git branch, or from the local filesystem.</w:t>
       </w:r>
     </w:p>
     <w:p>
@@ -4814,7 +4965,7 @@
       <w:fldChar w:fldCharType="separate"/>
     </w:r>
     <w:r>
-      <w:t>8</w:t>
+      <w:t>9</w:t>
     </w:r>
     <w:r>
       <w:fldChar w:fldCharType="end"/>
@@ -4834,7 +4985,7 @@
       <w:fldChar w:fldCharType="separate"/>
     </w:r>
     <w:r>
-      <w:t>8</w:t>
+      <w:t>9</w:t>
     </w:r>
     <w:r>
       <w:fldChar w:fldCharType="end"/>

</xml_diff>